<commit_message>
Got the vehicle details working
Massive changes, got most it working
</commit_message>
<xml_diff>
--- a/3.7Handout.docx
+++ b/3.7Handout.docx
@@ -13,6 +13,14 @@
       </w:pPr>
       <w:bookmarkStart w:id="0" w:name="_heading=h.gjdgxs" w:colFirst="0" w:colLast="0"/>
       <w:bookmarkEnd w:id="0"/>
+      <w:r>
+        <w:rPr>
+          <w:rFonts w:ascii="Century Gothic" w:eastAsia="Century Gothic" w:hAnsi="Century Gothic" w:cs="Century Gothic"/>
+          <w:sz w:val="24"/>
+          <w:szCs w:val="24"/>
+        </w:rPr>
+        <w:t xml:space="preserve"> </w:t>
+      </w:r>
     </w:p>
     <w:p>
       <w:pPr>
@@ -769,14 +777,7 @@
           <w:rFonts w:ascii="Century Gothic" w:eastAsia="Century Gothic" w:hAnsi="Century Gothic" w:cs="Century Gothic"/>
           <w:b/>
         </w:rPr>
-        <w:t>Assessment Conditions: students can work collaboratively to discuss ideas and give one another feedback. Ho</w:t>
-      </w:r>
-      <w:r>
-        <w:rPr>
-          <w:rFonts w:ascii="Century Gothic" w:eastAsia="Century Gothic" w:hAnsi="Century Gothic" w:cs="Century Gothic"/>
-          <w:b/>
-        </w:rPr>
-        <w:t>wever, they must code their program independently.</w:t>
+        <w:t>Assessment Conditions: students can work collaboratively to discuss ideas and give one another feedback. However, they must code their program independently.</w:t>
       </w:r>
     </w:p>
     <w:p>
@@ -956,15 +957,7 @@
           <w:sz w:val="24"/>
           <w:szCs w:val="24"/>
         </w:rPr>
-        <w:t>setting out the program code clearly and documenting the prog</w:t>
-      </w:r>
-      <w:r>
-        <w:rPr>
-          <w:rFonts w:ascii="Century Gothic" w:eastAsia="Century Gothic" w:hAnsi="Century Gothic" w:cs="Century Gothic"/>
-          <w:sz w:val="24"/>
-          <w:szCs w:val="24"/>
-        </w:rPr>
-        <w:t>ram with comments</w:t>
+        <w:t>setting out the program code clearly and documenting the program with comments</w:t>
       </w:r>
     </w:p>
     <w:p>
@@ -1113,15 +1106,7 @@
           <w:sz w:val="24"/>
           <w:szCs w:val="24"/>
         </w:rPr>
-        <w:t>testing and debugging the program in an organised way to ensure that i</w:t>
-      </w:r>
-      <w:r>
-        <w:rPr>
-          <w:rFonts w:ascii="Century Gothic" w:eastAsia="Century Gothic" w:hAnsi="Century Gothic" w:cs="Century Gothic"/>
-          <w:sz w:val="24"/>
-          <w:szCs w:val="24"/>
-        </w:rPr>
-        <w:t>t works on a sample of both expected cases and relevant boundary cases.</w:t>
+        <w:t>testing and debugging the program in an organised way to ensure that it works on a sample of both expected cases and relevant boundary cases.</w:t>
       </w:r>
     </w:p>
     <w:p>
@@ -1207,15 +1192,7 @@
           <w:sz w:val="24"/>
           <w:szCs w:val="24"/>
         </w:rPr>
-        <w:t>making the program fle</w:t>
-      </w:r>
-      <w:r>
-        <w:rPr>
-          <w:rFonts w:ascii="Century Gothic" w:eastAsia="Century Gothic" w:hAnsi="Century Gothic" w:cs="Century Gothic"/>
-          <w:sz w:val="24"/>
-          <w:szCs w:val="24"/>
-        </w:rPr>
-        <w:t>xible and robust</w:t>
+        <w:t>making the program flexible and robust</w:t>
       </w:r>
     </w:p>
     <w:p>
@@ -1581,13 +1558,7 @@
         <w:rPr>
           <w:rFonts w:ascii="Century Gothic" w:eastAsia="Century Gothic" w:hAnsi="Century Gothic" w:cs="Century Gothic"/>
         </w:rPr>
-        <w:t>object-oriented programmi</w:t>
-      </w:r>
-      <w:r>
-        <w:rPr>
-          <w:rFonts w:ascii="Century Gothic" w:eastAsia="Century Gothic" w:hAnsi="Century Gothic" w:cs="Century Gothic"/>
-        </w:rPr>
-        <w:t>ng using class(es) and objects defined by the student</w:t>
+        <w:t>object-oriented programming using class(es) and objects defined by the student</w:t>
       </w:r>
     </w:p>
     <w:p>
@@ -1674,14 +1645,7 @@
           <w:rFonts w:ascii="Century Gothic" w:eastAsia="Century Gothic" w:hAnsi="Century Gothic" w:cs="Century Gothic"/>
           <w:b/>
         </w:rPr>
-        <w:t>Use complex processes to develop a digital technolo</w:t>
-      </w:r>
-      <w:r>
-        <w:rPr>
-          <w:rFonts w:ascii="Century Gothic" w:eastAsia="Century Gothic" w:hAnsi="Century Gothic" w:cs="Century Gothic"/>
-          <w:b/>
-        </w:rPr>
-        <w:t>gies outcome (3.8)</w:t>
+        <w:t>Use complex processes to develop a digital technologies outcome (3.8)</w:t>
       </w:r>
     </w:p>
     <w:p>
@@ -1800,27 +1764,7 @@
           <w:sz w:val="24"/>
           <w:szCs w:val="24"/>
         </w:rPr>
-        <w:t xml:space="preserve">using recognised and appropriate project management tools and techniques to plan the development of a digital </w:t>
-      </w:r>
-      <w:proofErr w:type="gramStart"/>
-      <w:r>
-        <w:rPr>
-          <w:rFonts w:ascii="Century Gothic" w:eastAsia="Century Gothic" w:hAnsi="Century Gothic" w:cs="Century Gothic"/>
-          <w:color w:val="000000"/>
-          <w:sz w:val="24"/>
-          <w:szCs w:val="24"/>
-        </w:rPr>
-        <w:t>technologies</w:t>
-      </w:r>
-      <w:proofErr w:type="gramEnd"/>
-      <w:r>
-        <w:rPr>
-          <w:rFonts w:ascii="Century Gothic" w:eastAsia="Century Gothic" w:hAnsi="Century Gothic" w:cs="Century Gothic"/>
-          <w:color w:val="000000"/>
-          <w:sz w:val="24"/>
-          <w:szCs w:val="24"/>
-        </w:rPr>
-        <w:t xml:space="preserve"> outcome </w:t>
+        <w:t xml:space="preserve">using recognised and appropriate project management tools and techniques to plan the development of a digital technologies outcome </w:t>
       </w:r>
     </w:p>
     <w:p>
@@ -2018,16 +1962,7 @@
           <w:sz w:val="24"/>
           <w:szCs w:val="24"/>
         </w:rPr>
-        <w:t xml:space="preserve">effectively using project management tools and techniques to manage </w:t>
-      </w:r>
-      <w:r>
-        <w:rPr>
-          <w:rFonts w:ascii="Century Gothic" w:eastAsia="Century Gothic" w:hAnsi="Century Gothic" w:cs="Century Gothic"/>
-          <w:color w:val="000000"/>
-          <w:sz w:val="24"/>
-          <w:szCs w:val="24"/>
-        </w:rPr>
-        <w:t>development, feedback and/or collaborative processes</w:t>
+        <w:t>effectively using project management tools and techniques to manage development, feedback and/or collaborative processes</w:t>
       </w:r>
     </w:p>
     <w:p>
@@ -2099,27 +2034,7 @@
           <w:sz w:val="24"/>
           <w:szCs w:val="24"/>
         </w:rPr>
-        <w:t xml:space="preserve">effectively using information from testing and trialling to improve the functionality of the digital </w:t>
-      </w:r>
-      <w:proofErr w:type="gramStart"/>
-      <w:r>
-        <w:rPr>
-          <w:rFonts w:ascii="Century Gothic" w:eastAsia="Century Gothic" w:hAnsi="Century Gothic" w:cs="Century Gothic"/>
-          <w:color w:val="000000"/>
-          <w:sz w:val="24"/>
-          <w:szCs w:val="24"/>
-        </w:rPr>
-        <w:t>technologies</w:t>
-      </w:r>
-      <w:proofErr w:type="gramEnd"/>
-      <w:r>
-        <w:rPr>
-          <w:rFonts w:ascii="Century Gothic" w:eastAsia="Century Gothic" w:hAnsi="Century Gothic" w:cs="Century Gothic"/>
-          <w:color w:val="000000"/>
-          <w:sz w:val="24"/>
-          <w:szCs w:val="24"/>
-        </w:rPr>
-        <w:t xml:space="preserve"> outcome.</w:t>
+        <w:t>effectively using information from testing and trialling to improve the functionality of the digital technologies outcome.</w:t>
       </w:r>
     </w:p>
     <w:p>
@@ -2158,16 +2073,7 @@
           <w:sz w:val="24"/>
           <w:szCs w:val="24"/>
         </w:rPr>
-        <w:t>Use complex proces</w:t>
-      </w:r>
-      <w:r>
-        <w:rPr>
-          <w:rFonts w:ascii="Century Gothic" w:eastAsia="Century Gothic" w:hAnsi="Century Gothic" w:cs="Century Gothic"/>
-          <w:b/>
-          <w:sz w:val="24"/>
-          <w:szCs w:val="24"/>
-        </w:rPr>
-        <w:t>ses to develop a refined digital technologies outcome involves:</w:t>
+        <w:t>Use complex processes to develop a refined digital technologies outcome involves:</w:t>
       </w:r>
     </w:p>
     <w:p>
@@ -2239,27 +2145,7 @@
           <w:sz w:val="24"/>
           <w:szCs w:val="24"/>
         </w:rPr>
-        <w:t xml:space="preserve">discussing how this information led to the development of a high-quality digital </w:t>
-      </w:r>
-      <w:proofErr w:type="gramStart"/>
-      <w:r>
-        <w:rPr>
-          <w:rFonts w:ascii="Century Gothic" w:eastAsia="Century Gothic" w:hAnsi="Century Gothic" w:cs="Century Gothic"/>
-          <w:color w:val="000000"/>
-          <w:sz w:val="24"/>
-          <w:szCs w:val="24"/>
-        </w:rPr>
-        <w:t>technologies</w:t>
-      </w:r>
-      <w:proofErr w:type="gramEnd"/>
-      <w:r>
-        <w:rPr>
-          <w:rFonts w:ascii="Century Gothic" w:eastAsia="Century Gothic" w:hAnsi="Century Gothic" w:cs="Century Gothic"/>
-          <w:color w:val="000000"/>
-          <w:sz w:val="24"/>
-          <w:szCs w:val="24"/>
-        </w:rPr>
-        <w:t xml:space="preserve"> outcome.</w:t>
+        <w:t>discussing how this information led to the development of a high-quality digital technologies outcome.</w:t>
       </w:r>
     </w:p>
     <w:p>
@@ -2461,27 +2347,7 @@
           <w:sz w:val="24"/>
           <w:szCs w:val="24"/>
         </w:rPr>
-        <w:t>version control software (v</w:t>
-      </w:r>
-      <w:proofErr w:type="gramStart"/>
-      <w:r>
-        <w:rPr>
-          <w:rFonts w:ascii="Century Gothic" w:eastAsia="Century Gothic" w:hAnsi="Century Gothic" w:cs="Century Gothic"/>
-          <w:color w:val="000000"/>
-          <w:sz w:val="24"/>
-          <w:szCs w:val="24"/>
-        </w:rPr>
-        <w:t>1 ,</w:t>
-      </w:r>
-      <w:proofErr w:type="gramEnd"/>
-      <w:r>
-        <w:rPr>
-          <w:rFonts w:ascii="Century Gothic" w:eastAsia="Century Gothic" w:hAnsi="Century Gothic" w:cs="Century Gothic"/>
-          <w:color w:val="000000"/>
-          <w:sz w:val="24"/>
-          <w:szCs w:val="24"/>
-        </w:rPr>
-        <w:t xml:space="preserve"> v2 )</w:t>
+        <w:t>version control software (v1 , v2 )</w:t>
       </w:r>
     </w:p>
     <w:p>
@@ -2612,15 +2478,7 @@
           <w:sz w:val="24"/>
           <w:szCs w:val="24"/>
         </w:rPr>
-        <w:t>You have been hired to create an online reservation form for a local Car Rental Business in Dunedin called Ricky’</w:t>
-      </w:r>
-      <w:r>
-        <w:rPr>
-          <w:rFonts w:ascii="Century Gothic" w:eastAsia="Century Gothic" w:hAnsi="Century Gothic" w:cs="Century Gothic"/>
-          <w:sz w:val="24"/>
-          <w:szCs w:val="24"/>
-        </w:rPr>
-        <w:t>s Rides</w:t>
+        <w:t>You have been hired to create an online reservation form for a local Car Rental Business in Dunedin called Ricky’s Rides</w:t>
       </w:r>
       <w:r>
         <w:rPr>
@@ -2874,36 +2732,7 @@
           <w:sz w:val="24"/>
           <w:szCs w:val="24"/>
         </w:rPr>
-        <w:t xml:space="preserve">The total hire price is calculated by the vehicles price per day by the number of days the vehicle is hired for. You will need to add on a mandatory $20 per day insurance </w:t>
-      </w:r>
-      <w:r>
-        <w:rPr>
-          <w:rFonts w:ascii="Century Gothic" w:eastAsia="Century Gothic" w:hAnsi="Century Gothic" w:cs="Century Gothic"/>
-          <w:b/>
-          <w:sz w:val="24"/>
-          <w:szCs w:val="24"/>
-        </w:rPr>
-        <w:t xml:space="preserve">fee plus a </w:t>
-      </w:r>
-      <w:proofErr w:type="gramStart"/>
-      <w:r>
-        <w:rPr>
-          <w:rFonts w:ascii="Century Gothic" w:eastAsia="Century Gothic" w:hAnsi="Century Gothic" w:cs="Century Gothic"/>
-          <w:b/>
-          <w:sz w:val="24"/>
-          <w:szCs w:val="24"/>
-        </w:rPr>
-        <w:t>one off</w:t>
-      </w:r>
-      <w:proofErr w:type="gramEnd"/>
-      <w:r>
-        <w:rPr>
-          <w:rFonts w:ascii="Century Gothic" w:eastAsia="Century Gothic" w:hAnsi="Century Gothic" w:cs="Century Gothic"/>
-          <w:b/>
-          <w:sz w:val="24"/>
-          <w:szCs w:val="24"/>
-        </w:rPr>
-        <w:t xml:space="preserve"> standard booking fee of $50.</w:t>
+        <w:t>The total hire price is calculated by the vehicles price per day by the number of days the vehicle is hired for. You will need to add on a mandatory $20 per day insurance fee plus a one off standard booking fee of $50.</w:t>
       </w:r>
     </w:p>
     <w:p>
@@ -2938,33 +2767,7 @@
           <w:sz w:val="24"/>
           <w:szCs w:val="24"/>
         </w:rPr>
-        <w:t xml:space="preserve">The reservations need to be stored in a real time database so that the manager can then approve bookings as they are created. The GUI must allow the program to book number of days (max 14 days) and their </w:t>
-      </w:r>
-      <w:proofErr w:type="gramStart"/>
-      <w:r>
-        <w:rPr>
-          <w:rFonts w:ascii="Century Gothic" w:eastAsia="Century Gothic" w:hAnsi="Century Gothic" w:cs="Century Gothic"/>
-          <w:sz w:val="24"/>
-          <w:szCs w:val="24"/>
-        </w:rPr>
-        <w:t>pic</w:t>
-      </w:r>
-      <w:r>
-        <w:rPr>
-          <w:rFonts w:ascii="Century Gothic" w:eastAsia="Century Gothic" w:hAnsi="Century Gothic" w:cs="Century Gothic"/>
-          <w:sz w:val="24"/>
-          <w:szCs w:val="24"/>
-        </w:rPr>
-        <w:t>k up</w:t>
-      </w:r>
-      <w:proofErr w:type="gramEnd"/>
-      <w:r>
-        <w:rPr>
-          <w:rFonts w:ascii="Century Gothic" w:eastAsia="Century Gothic" w:hAnsi="Century Gothic" w:cs="Century Gothic"/>
-          <w:sz w:val="24"/>
-          <w:szCs w:val="24"/>
-        </w:rPr>
-        <w:t xml:space="preserve"> date. Create a text area for the users to add any additional comments.</w:t>
+        <w:t>The reservations need to be stored in a real time database so that the manager can then approve bookings as they are created. The GUI must allow the program to book number of days (max 14 days) and their pick up date. Create a text area for the users to add any additional comments.</w:t>
       </w:r>
     </w:p>
     <w:p>
@@ -2983,23 +2786,31 @@
         </w:rPr>
         <w:t xml:space="preserve">The location of this new </w:t>
       </w:r>
-      <w:proofErr w:type="spellStart"/>
-      <w:r>
-        <w:rPr>
-          <w:rFonts w:ascii="Century Gothic" w:eastAsia="Century Gothic" w:hAnsi="Century Gothic" w:cs="Century Gothic"/>
-          <w:sz w:val="24"/>
-          <w:szCs w:val="24"/>
-        </w:rPr>
-        <w:t>buisness</w:t>
-      </w:r>
-      <w:proofErr w:type="spellEnd"/>
-      <w:r>
-        <w:rPr>
-          <w:rFonts w:ascii="Century Gothic" w:eastAsia="Century Gothic" w:hAnsi="Century Gothic" w:cs="Century Gothic"/>
-          <w:sz w:val="24"/>
-          <w:szCs w:val="24"/>
-        </w:rPr>
-        <w:t xml:space="preserve"> is going to be 2 Arthur Street Dunedin and their contact phone number is 03 4775277 and email </w:t>
+      <w:r>
+        <w:rPr>
+          <w:rFonts w:ascii="Century Gothic" w:eastAsia="Century Gothic" w:hAnsi="Century Gothic" w:cs="Century Gothic"/>
+          <w:sz w:val="24"/>
+          <w:szCs w:val="24"/>
+        </w:rPr>
+        <w:t>business</w:t>
+      </w:r>
+      <w:r>
+        <w:rPr>
+          <w:rFonts w:ascii="Century Gothic" w:eastAsia="Century Gothic" w:hAnsi="Century Gothic" w:cs="Century Gothic"/>
+          <w:sz w:val="24"/>
+          <w:szCs w:val="24"/>
+        </w:rPr>
+        <w:t xml:space="preserve"> </w:t>
+      </w:r>
+      <w:bookmarkStart w:id="2" w:name="_GoBack"/>
+      <w:bookmarkEnd w:id="2"/>
+      <w:r>
+        <w:rPr>
+          <w:rFonts w:ascii="Century Gothic" w:eastAsia="Century Gothic" w:hAnsi="Century Gothic" w:cs="Century Gothic"/>
+          <w:sz w:val="24"/>
+          <w:szCs w:val="24"/>
+        </w:rPr>
+        <w:t xml:space="preserve">is going to be 2 Arthur Street Dunedin and their contact phone number is 03 4775277 and email </w:t>
       </w:r>
       <w:r>
         <w:rPr>
@@ -3028,15 +2839,7 @@
           <w:sz w:val="24"/>
           <w:szCs w:val="24"/>
         </w:rPr>
-        <w:t>They want their colour palet</w:t>
-      </w:r>
-      <w:r>
-        <w:rPr>
-          <w:rFonts w:ascii="Century Gothic" w:eastAsia="Century Gothic" w:hAnsi="Century Gothic" w:cs="Century Gothic"/>
-          <w:sz w:val="24"/>
-          <w:szCs w:val="24"/>
-        </w:rPr>
-        <w:t>te to be white, black, grey (as per their logo) and wish for it to be modern and sleek. The GUI should include a header with their logo and contact details in a footer. Ensure the reservation form is mobile / tablet friendly.</w:t>
+        <w:t>They want their colour palette to be white, black, grey (as per their logo) and wish for it to be modern and sleek. The GUI should include a header with their logo and contact details in a footer. Ensure the reservation form is mobile / tablet friendly.</w:t>
       </w:r>
     </w:p>
     <w:p>
@@ -3058,33 +2861,7 @@
           <w:sz w:val="24"/>
           <w:szCs w:val="24"/>
         </w:rPr>
-        <w:t>The GUI should present a summa</w:t>
-      </w:r>
-      <w:r>
-        <w:rPr>
-          <w:rFonts w:ascii="Century Gothic" w:eastAsia="Century Gothic" w:hAnsi="Century Gothic" w:cs="Century Gothic"/>
-          <w:sz w:val="24"/>
-          <w:szCs w:val="24"/>
-        </w:rPr>
-        <w:t xml:space="preserve">ry of their reservation and output a text confirmation once the reservation has submitted and reminds </w:t>
-      </w:r>
-      <w:proofErr w:type="gramStart"/>
-      <w:r>
-        <w:rPr>
-          <w:rFonts w:ascii="Century Gothic" w:eastAsia="Century Gothic" w:hAnsi="Century Gothic" w:cs="Century Gothic"/>
-          <w:sz w:val="24"/>
-          <w:szCs w:val="24"/>
-        </w:rPr>
-        <w:t>them</w:t>
-      </w:r>
-      <w:proofErr w:type="gramEnd"/>
-      <w:r>
-        <w:rPr>
-          <w:rFonts w:ascii="Century Gothic" w:eastAsia="Century Gothic" w:hAnsi="Century Gothic" w:cs="Century Gothic"/>
-          <w:sz w:val="24"/>
-          <w:szCs w:val="24"/>
-        </w:rPr>
-        <w:t xml:space="preserve"> they will receive on confirmation email, once confirmed.</w:t>
+        <w:t>The GUI should present a summary of their reservation and output a text confirmation once the reservation has submitted and reminds them they will receive on confirmation email, once confirmed.</w:t>
       </w:r>
     </w:p>
     <w:p>
@@ -3229,7 +3006,6 @@
           <w:highlight w:val="yellow"/>
         </w:rPr>
       </w:pPr>
-      <w:bookmarkStart w:id="2" w:name="_GoBack"/>
       <w:r>
         <w:rPr>
           <w:rFonts w:ascii="Century Gothic" w:eastAsia="Century Gothic" w:hAnsi="Century Gothic" w:cs="Century Gothic"/>
@@ -3239,18 +3015,7 @@
           <w:highlight w:val="yellow"/>
         </w:rPr>
         <w:lastRenderedPageBreak/>
-        <w:t xml:space="preserve">The GUI should clearly display each of the vehicles with a photo, daily hire price </w:t>
-      </w:r>
-      <w:bookmarkEnd w:id="2"/>
-      <w:r>
-        <w:rPr>
-          <w:rFonts w:ascii="Century Gothic" w:eastAsia="Century Gothic" w:hAnsi="Century Gothic" w:cs="Century Gothic"/>
-          <w:color w:val="000000"/>
-          <w:sz w:val="24"/>
-          <w:szCs w:val="24"/>
-          <w:highlight w:val="yellow"/>
-        </w:rPr>
-        <w:t>and their corresponding description</w:t>
+        <w:t>The GUI should clearly display each of the vehicles with a photo, daily hire price and their corresponding description</w:t>
       </w:r>
     </w:p>
     <w:p>
@@ -3480,17 +3245,7 @@
           <w:szCs w:val="24"/>
           <w:highlight w:val="red"/>
         </w:rPr>
-        <w:t>A checkbox that the use</w:t>
-      </w:r>
-      <w:r>
-        <w:rPr>
-          <w:rFonts w:ascii="Century Gothic" w:eastAsia="Arial" w:hAnsi="Century Gothic" w:cs="Arial"/>
-          <w:color w:val="FFFFFF" w:themeColor="background1"/>
-          <w:sz w:val="24"/>
-          <w:szCs w:val="24"/>
-          <w:highlight w:val="red"/>
-        </w:rPr>
-        <w:t>r must tick to ensure they agree to our Terms and Conditions before proceeding to a confirmed reservation.</w:t>
+        <w:t>A checkbox that the user must tick to ensure they agree to our Terms and Conditions before proceeding to a confirmed reservation.</w:t>
       </w:r>
     </w:p>
     <w:p>
@@ -3752,34 +3507,16 @@
           <w:rFonts w:ascii="Century Gothic" w:eastAsia="Century Gothic" w:hAnsi="Century Gothic" w:cs="Century Gothic"/>
           <w:b/>
         </w:rPr>
-        <w:t xml:space="preserve">Step 1: </w:t>
-      </w:r>
-      <w:proofErr w:type="gramStart"/>
-      <w:r>
-        <w:rPr>
-          <w:rFonts w:ascii="Century Gothic" w:eastAsia="Century Gothic" w:hAnsi="Century Gothic" w:cs="Century Gothic"/>
-          <w:b/>
-        </w:rPr>
-        <w:t>Empathize</w:t>
-      </w:r>
-      <w:r>
-        <w:rPr>
-          <w:rFonts w:ascii="Century Gothic" w:eastAsia="Century Gothic" w:hAnsi="Century Gothic" w:cs="Century Gothic"/>
-          <w:b/>
-          <w:sz w:val="24"/>
-          <w:szCs w:val="24"/>
-        </w:rPr>
-        <w:t>(</w:t>
-      </w:r>
-      <w:proofErr w:type="gramEnd"/>
-      <w:r>
-        <w:rPr>
-          <w:rFonts w:ascii="Century Gothic" w:eastAsia="Century Gothic" w:hAnsi="Century Gothic" w:cs="Century Gothic"/>
-          <w:b/>
-          <w:sz w:val="24"/>
-          <w:szCs w:val="24"/>
-        </w:rPr>
-        <w:t>2 lesson)</w:t>
+        <w:t>Step 1: Empathize</w:t>
+      </w:r>
+      <w:r>
+        <w:rPr>
+          <w:rFonts w:ascii="Century Gothic" w:eastAsia="Century Gothic" w:hAnsi="Century Gothic" w:cs="Century Gothic"/>
+          <w:b/>
+          <w:sz w:val="24"/>
+          <w:szCs w:val="24"/>
+        </w:rPr>
+        <w:t>(2 lesson)</w:t>
       </w:r>
     </w:p>
     <w:p>
@@ -3880,15 +3617,7 @@
           <w:sz w:val="24"/>
           <w:szCs w:val="24"/>
         </w:rPr>
-        <w:t>Carry out some initial research into other online Car Rental forms within NZ. Screenshot 3 exam</w:t>
-      </w:r>
-      <w:r>
-        <w:rPr>
-          <w:rFonts w:ascii="Century Gothic" w:eastAsia="Century Gothic" w:hAnsi="Century Gothic" w:cs="Century Gothic"/>
-          <w:sz w:val="24"/>
-          <w:szCs w:val="24"/>
-        </w:rPr>
-        <w:t>ples and annotate them in terms of usability, error messages and aesthetics etc.</w:t>
+        <w:t>Carry out some initial research into other online Car Rental forms within NZ. Screenshot 3 examples and annotate them in terms of usability, error messages and aesthetics etc.</w:t>
       </w:r>
     </w:p>
     <w:p>
@@ -4167,15 +3896,7 @@
           <w:sz w:val="24"/>
           <w:szCs w:val="24"/>
         </w:rPr>
-        <w:t>Break your task in</w:t>
-      </w:r>
-      <w:r>
-        <w:rPr>
-          <w:rFonts w:ascii="Century Gothic" w:eastAsia="Century Gothic" w:hAnsi="Century Gothic" w:cs="Century Gothic"/>
-          <w:sz w:val="24"/>
-          <w:szCs w:val="24"/>
-        </w:rPr>
-        <w:t>to the Design Thinking Steps</w:t>
+        <w:t>Break your task into the Design Thinking Steps</w:t>
       </w:r>
     </w:p>
     <w:p>
@@ -4614,48 +4335,17 @@
           <w:sz w:val="24"/>
           <w:szCs w:val="24"/>
         </w:rPr>
-        <w:t xml:space="preserve"> writing code you should </w:t>
-      </w:r>
-      <w:proofErr w:type="gramStart"/>
-      <w:r>
-        <w:rPr>
-          <w:rFonts w:ascii="Century Gothic" w:eastAsia="Century Gothic" w:hAnsi="Century Gothic" w:cs="Century Gothic"/>
-          <w:color w:val="000000"/>
-          <w:sz w:val="24"/>
-          <w:szCs w:val="24"/>
-        </w:rPr>
-        <w:t xml:space="preserve">be  </w:t>
-      </w:r>
-      <w:r>
-        <w:rPr>
-          <w:rFonts w:ascii="Century Gothic" w:eastAsia="Century Gothic" w:hAnsi="Century Gothic" w:cs="Century Gothic"/>
-          <w:b/>
-          <w:color w:val="000000"/>
-          <w:sz w:val="24"/>
-          <w:szCs w:val="24"/>
-        </w:rPr>
-        <w:t>trial</w:t>
-      </w:r>
-      <w:proofErr w:type="gramEnd"/>
-      <w:r>
-        <w:rPr>
-          <w:rFonts w:ascii="Century Gothic" w:eastAsia="Century Gothic" w:hAnsi="Century Gothic" w:cs="Century Gothic"/>
-          <w:b/>
-          <w:color w:val="000000"/>
-          <w:sz w:val="24"/>
-          <w:szCs w:val="24"/>
-        </w:rPr>
-        <w:t xml:space="preserve"> multiple components or techniques to determine which one will be best for the overall quality of your outcome.  For example, you might trial the use of pop-up menus, text boxes or radio-buttons to get the same information from the user in a GUI. You </w:t>
-      </w:r>
-      <w:r>
-        <w:rPr>
-          <w:rFonts w:ascii="Century Gothic" w:eastAsia="Century Gothic" w:hAnsi="Century Gothic" w:cs="Century Gothic"/>
-          <w:b/>
-          <w:color w:val="000000"/>
-          <w:sz w:val="24"/>
-          <w:szCs w:val="24"/>
-        </w:rPr>
-        <w:t>might assess their quality in terms of functionality, usability, flexibility, interface aesthetic, etc. for your outcome.</w:t>
+        <w:t xml:space="preserve"> writing code you should be  </w:t>
+      </w:r>
+      <w:r>
+        <w:rPr>
+          <w:rFonts w:ascii="Century Gothic" w:eastAsia="Century Gothic" w:hAnsi="Century Gothic" w:cs="Century Gothic"/>
+          <w:b/>
+          <w:color w:val="000000"/>
+          <w:sz w:val="24"/>
+          <w:szCs w:val="24"/>
+        </w:rPr>
+        <w:t>trial multiple components or techniques to determine which one will be best for the overall quality of your outcome.  For example, you might trial the use of pop-up menus, text boxes or radio-buttons to get the same information from the user in a GUI. You might assess their quality in terms of functionality, usability, flexibility, interface aesthetic, etc. for your outcome.</w:t>
       </w:r>
       <w:r>
         <w:rPr>
@@ -5074,23 +4764,7 @@
           <w:sz w:val="26"/>
           <w:szCs w:val="26"/>
         </w:rPr>
-        <w:t>Alterna</w:t>
-      </w:r>
-      <w:r>
-        <w:rPr>
-          <w:rFonts w:ascii="Century Gothic" w:eastAsia="Century Gothic" w:hAnsi="Century Gothic" w:cs="Century Gothic"/>
-          <w:sz w:val="26"/>
-          <w:szCs w:val="26"/>
-        </w:rPr>
-        <w:t>tively, you could take screen captures, recorded in a simple table showing dates, images and a brief statement identifying the stage of your process. You could also capture the process using screencasts.  Whatever approach you use, be sure to annotate/disc</w:t>
-      </w:r>
-      <w:r>
-        <w:rPr>
-          <w:rFonts w:ascii="Century Gothic" w:eastAsia="Century Gothic" w:hAnsi="Century Gothic" w:cs="Century Gothic"/>
-          <w:sz w:val="26"/>
-          <w:szCs w:val="26"/>
-        </w:rPr>
-        <w:t>uss the changes you have made and why.</w:t>
+        <w:t>Alternatively, you could take screen captures, recorded in a simple table showing dates, images and a brief statement identifying the stage of your process. You could also capture the process using screencasts.  Whatever approach you use, be sure to annotate/discuss the changes you have made and why.</w:t>
       </w:r>
     </w:p>
     <w:p>
@@ -5223,15 +4897,7 @@
           <w:sz w:val="24"/>
           <w:szCs w:val="24"/>
         </w:rPr>
-        <w:t>When you think your program is working as expected, have a range of people test your form – record this</w:t>
-      </w:r>
-      <w:r>
-        <w:rPr>
-          <w:rFonts w:ascii="Century Gothic" w:eastAsia="Century Gothic" w:hAnsi="Century Gothic" w:cs="Century Gothic"/>
-          <w:sz w:val="24"/>
-          <w:szCs w:val="24"/>
-        </w:rPr>
-        <w:t xml:space="preserve"> as screen recordings (GUI /split screened with Firebase)</w:t>
+        <w:t>When you think your program is working as expected, have a range of people test your form – record this as screen recordings (GUI /split screened with Firebase)</w:t>
       </w:r>
     </w:p>
     <w:p/>

</xml_diff>

<commit_message>
Fixed the extras updating bug
Fixed this bug by resetting the variable at the start of the extras loop.
</commit_message>
<xml_diff>
--- a/3.7Handout.docx
+++ b/3.7Handout.docx
@@ -2800,17 +2800,7 @@
           <w:sz w:val="24"/>
           <w:szCs w:val="24"/>
         </w:rPr>
-        <w:t xml:space="preserve"> </w:t>
-      </w:r>
-      <w:bookmarkStart w:id="2" w:name="_GoBack"/>
-      <w:bookmarkEnd w:id="2"/>
-      <w:r>
-        <w:rPr>
-          <w:rFonts w:ascii="Century Gothic" w:eastAsia="Century Gothic" w:hAnsi="Century Gothic" w:cs="Century Gothic"/>
-          <w:sz w:val="24"/>
-          <w:szCs w:val="24"/>
-        </w:rPr>
-        <w:t xml:space="preserve">is going to be 2 Arthur Street Dunedin and their contact phone number is 03 4775277 and email </w:t>
+        <w:t xml:space="preserve"> is going to be 2 Arthur Street Dunedin and their contact phone number is 03 4775277 and email </w:t>
       </w:r>
       <w:r>
         <w:rPr>
@@ -2929,26 +2919,18 @@
           <w:color w:val="000000"/>
           <w:sz w:val="24"/>
           <w:szCs w:val="24"/>
-        </w:rPr>
-      </w:pPr>
-      <w:r>
-        <w:rPr>
-          <w:rFonts w:ascii="Century Gothic" w:eastAsia="Century Gothic" w:hAnsi="Century Gothic" w:cs="Century Gothic"/>
-          <w:color w:val="000000"/>
-          <w:sz w:val="24"/>
-          <w:szCs w:val="24"/>
-          <w:highlight w:val="yellow"/>
-        </w:rPr>
-        <w:t>The top of the page must contain their Company name and logo heading</w:t>
-      </w:r>
-      <w:r>
-        <w:rPr>
-          <w:rFonts w:ascii="Century Gothic" w:eastAsia="Century Gothic" w:hAnsi="Century Gothic" w:cs="Century Gothic"/>
-          <w:color w:val="000000"/>
-          <w:sz w:val="24"/>
-          <w:szCs w:val="24"/>
-        </w:rPr>
-        <w:t xml:space="preserve"> </w:t>
+          <w:highlight w:val="green"/>
+        </w:rPr>
+      </w:pPr>
+      <w:r>
+        <w:rPr>
+          <w:rFonts w:ascii="Century Gothic" w:eastAsia="Century Gothic" w:hAnsi="Century Gothic" w:cs="Century Gothic"/>
+          <w:color w:val="000000"/>
+          <w:sz w:val="24"/>
+          <w:szCs w:val="24"/>
+          <w:highlight w:val="green"/>
+        </w:rPr>
+        <w:t xml:space="preserve">The top of the page must contain their Company name and logo heading </w:t>
       </w:r>
     </w:p>
     <w:p>
@@ -3003,16 +2985,16 @@
           <w:color w:val="000000"/>
           <w:sz w:val="24"/>
           <w:szCs w:val="24"/>
-          <w:highlight w:val="yellow"/>
-        </w:rPr>
-      </w:pPr>
-      <w:r>
-        <w:rPr>
-          <w:rFonts w:ascii="Century Gothic" w:eastAsia="Century Gothic" w:hAnsi="Century Gothic" w:cs="Century Gothic"/>
-          <w:color w:val="000000"/>
-          <w:sz w:val="24"/>
-          <w:szCs w:val="24"/>
-          <w:highlight w:val="yellow"/>
+          <w:highlight w:val="green"/>
+        </w:rPr>
+      </w:pPr>
+      <w:r>
+        <w:rPr>
+          <w:rFonts w:ascii="Century Gothic" w:eastAsia="Century Gothic" w:hAnsi="Century Gothic" w:cs="Century Gothic"/>
+          <w:color w:val="000000"/>
+          <w:sz w:val="24"/>
+          <w:szCs w:val="24"/>
+          <w:highlight w:val="green"/>
         </w:rPr>
         <w:lastRenderedPageBreak/>
         <w:t>The GUI should clearly display each of the vehicles with a photo, daily hire price and their corresponding description</w:t>
@@ -3037,15 +3019,16 @@
           <w:color w:val="000000"/>
           <w:sz w:val="24"/>
           <w:szCs w:val="24"/>
-        </w:rPr>
-      </w:pPr>
-      <w:r>
-        <w:rPr>
-          <w:rFonts w:ascii="Century Gothic" w:eastAsia="Century Gothic" w:hAnsi="Century Gothic" w:cs="Century Gothic"/>
-          <w:color w:val="000000"/>
-          <w:sz w:val="24"/>
-          <w:szCs w:val="24"/>
-          <w:highlight w:val="yellow"/>
+          <w:highlight w:val="green"/>
+        </w:rPr>
+      </w:pPr>
+      <w:r>
+        <w:rPr>
+          <w:rFonts w:ascii="Century Gothic" w:eastAsia="Century Gothic" w:hAnsi="Century Gothic" w:cs="Century Gothic"/>
+          <w:color w:val="000000"/>
+          <w:sz w:val="24"/>
+          <w:szCs w:val="24"/>
+          <w:highlight w:val="green"/>
         </w:rPr>
         <w:t>The user should then be allowed to select a vehicle</w:t>
       </w:r>
@@ -3169,8 +3152,8 @@
           <w:highlight w:val="green"/>
         </w:rPr>
       </w:pPr>
-      <w:bookmarkStart w:id="3" w:name="_heading=h.1fob9te" w:colFirst="0" w:colLast="0"/>
-      <w:bookmarkEnd w:id="3"/>
+      <w:bookmarkStart w:id="2" w:name="_heading=h.1fob9te" w:colFirst="0" w:colLast="0"/>
+      <w:bookmarkEnd w:id="2"/>
       <w:r>
         <w:rPr>
           <w:rFonts w:ascii="Century Gothic" w:eastAsia="Century Gothic" w:hAnsi="Century Gothic" w:cs="Century Gothic"/>
@@ -3231,19 +3214,19 @@
         <w:spacing w:after="0" w:line="240" w:lineRule="auto"/>
         <w:rPr>
           <w:rFonts w:ascii="Century Gothic" w:hAnsi="Century Gothic"/>
-          <w:color w:val="FFFFFF" w:themeColor="background1"/>
-          <w:sz w:val="24"/>
-          <w:szCs w:val="24"/>
-          <w:highlight w:val="red"/>
+          <w:color w:val="000000" w:themeColor="text1"/>
+          <w:sz w:val="24"/>
+          <w:szCs w:val="24"/>
+          <w:highlight w:val="green"/>
         </w:rPr>
       </w:pPr>
       <w:r>
         <w:rPr>
           <w:rFonts w:ascii="Century Gothic" w:eastAsia="Arial" w:hAnsi="Century Gothic" w:cs="Arial"/>
-          <w:color w:val="FFFFFF" w:themeColor="background1"/>
-          <w:sz w:val="24"/>
-          <w:szCs w:val="24"/>
-          <w:highlight w:val="red"/>
+          <w:color w:val="000000" w:themeColor="text1"/>
+          <w:sz w:val="24"/>
+          <w:szCs w:val="24"/>
+          <w:highlight w:val="green"/>
         </w:rPr>
         <w:t>A checkbox that the user must tick to ensure they agree to our Terms and Conditions before proceeding to a confirmed reservation.</w:t>
       </w:r>
@@ -3266,16 +3249,16 @@
           <w:color w:val="000000"/>
           <w:sz w:val="24"/>
           <w:szCs w:val="24"/>
-          <w:highlight w:val="yellow"/>
-        </w:rPr>
-      </w:pPr>
-      <w:r>
-        <w:rPr>
-          <w:rFonts w:ascii="Century Gothic" w:eastAsia="Century Gothic" w:hAnsi="Century Gothic" w:cs="Century Gothic"/>
-          <w:color w:val="000000"/>
-          <w:sz w:val="24"/>
-          <w:szCs w:val="24"/>
-          <w:highlight w:val="yellow"/>
+          <w:highlight w:val="green"/>
+        </w:rPr>
+      </w:pPr>
+      <w:r>
+        <w:rPr>
+          <w:rFonts w:ascii="Century Gothic" w:eastAsia="Century Gothic" w:hAnsi="Century Gothic" w:cs="Century Gothic"/>
+          <w:color w:val="000000"/>
+          <w:sz w:val="24"/>
+          <w:szCs w:val="24"/>
+          <w:highlight w:val="green"/>
         </w:rPr>
         <w:t xml:space="preserve">The program must store </w:t>
       </w:r>
@@ -3285,7 +3268,7 @@
           <w:color w:val="000000"/>
           <w:sz w:val="24"/>
           <w:szCs w:val="24"/>
-          <w:highlight w:val="yellow"/>
+          <w:highlight w:val="green"/>
         </w:rPr>
         <w:t>all</w:t>
       </w:r>
@@ -3295,7 +3278,7 @@
           <w:color w:val="000000"/>
           <w:sz w:val="24"/>
           <w:szCs w:val="24"/>
-          <w:highlight w:val="yellow"/>
+          <w:highlight w:val="green"/>
         </w:rPr>
         <w:t xml:space="preserve"> the booking details to a real time firebase database </w:t>
       </w:r>
@@ -3338,14 +3321,16 @@
           <w:color w:val="000000"/>
           <w:sz w:val="24"/>
           <w:szCs w:val="24"/>
-        </w:rPr>
-      </w:pPr>
-      <w:r>
-        <w:rPr>
-          <w:rFonts w:ascii="Century Gothic" w:eastAsia="Century Gothic" w:hAnsi="Century Gothic" w:cs="Century Gothic"/>
-          <w:color w:val="000000"/>
-          <w:sz w:val="24"/>
-          <w:szCs w:val="24"/>
+          <w:highlight w:val="green"/>
+        </w:rPr>
+      </w:pPr>
+      <w:r>
+        <w:rPr>
+          <w:rFonts w:ascii="Century Gothic" w:eastAsia="Century Gothic" w:hAnsi="Century Gothic" w:cs="Century Gothic"/>
+          <w:color w:val="000000"/>
+          <w:sz w:val="24"/>
+          <w:szCs w:val="24"/>
+          <w:highlight w:val="green"/>
         </w:rPr>
         <w:t>First name</w:t>
       </w:r>
@@ -3369,14 +3354,16 @@
           <w:color w:val="000000"/>
           <w:sz w:val="24"/>
           <w:szCs w:val="24"/>
-        </w:rPr>
-      </w:pPr>
-      <w:r>
-        <w:rPr>
-          <w:rFonts w:ascii="Century Gothic" w:eastAsia="Century Gothic" w:hAnsi="Century Gothic" w:cs="Century Gothic"/>
-          <w:color w:val="000000"/>
-          <w:sz w:val="24"/>
-          <w:szCs w:val="24"/>
+          <w:highlight w:val="green"/>
+        </w:rPr>
+      </w:pPr>
+      <w:r>
+        <w:rPr>
+          <w:rFonts w:ascii="Century Gothic" w:eastAsia="Century Gothic" w:hAnsi="Century Gothic" w:cs="Century Gothic"/>
+          <w:color w:val="000000"/>
+          <w:sz w:val="24"/>
+          <w:szCs w:val="24"/>
+          <w:highlight w:val="green"/>
         </w:rPr>
         <w:t>Last name</w:t>
       </w:r>
@@ -3400,14 +3387,16 @@
           <w:color w:val="000000"/>
           <w:sz w:val="24"/>
           <w:szCs w:val="24"/>
-        </w:rPr>
-      </w:pPr>
-      <w:r>
-        <w:rPr>
-          <w:rFonts w:ascii="Century Gothic" w:eastAsia="Century Gothic" w:hAnsi="Century Gothic" w:cs="Century Gothic"/>
-          <w:color w:val="000000"/>
-          <w:sz w:val="24"/>
-          <w:szCs w:val="24"/>
+          <w:highlight w:val="green"/>
+        </w:rPr>
+      </w:pPr>
+      <w:r>
+        <w:rPr>
+          <w:rFonts w:ascii="Century Gothic" w:eastAsia="Century Gothic" w:hAnsi="Century Gothic" w:cs="Century Gothic"/>
+          <w:color w:val="000000"/>
+          <w:sz w:val="24"/>
+          <w:szCs w:val="24"/>
+          <w:highlight w:val="green"/>
         </w:rPr>
         <w:t>Age</w:t>
       </w:r>
@@ -3417,6 +3406,7 @@
           <w:color w:val="000000"/>
           <w:sz w:val="24"/>
           <w:szCs w:val="24"/>
+          <w:highlight w:val="green"/>
         </w:rPr>
         <w:tab/>
       </w:r>
@@ -3440,14 +3430,16 @@
           <w:color w:val="000000"/>
           <w:sz w:val="24"/>
           <w:szCs w:val="24"/>
-        </w:rPr>
-      </w:pPr>
-      <w:r>
-        <w:rPr>
-          <w:rFonts w:ascii="Century Gothic" w:eastAsia="Century Gothic" w:hAnsi="Century Gothic" w:cs="Century Gothic"/>
-          <w:color w:val="000000"/>
-          <w:sz w:val="24"/>
-          <w:szCs w:val="24"/>
+          <w:highlight w:val="green"/>
+        </w:rPr>
+      </w:pPr>
+      <w:r>
+        <w:rPr>
+          <w:rFonts w:ascii="Century Gothic" w:eastAsia="Century Gothic" w:hAnsi="Century Gothic" w:cs="Century Gothic"/>
+          <w:color w:val="000000"/>
+          <w:sz w:val="24"/>
+          <w:szCs w:val="24"/>
+          <w:highlight w:val="green"/>
         </w:rPr>
         <w:t>Cell phone number</w:t>
       </w:r>
@@ -3470,14 +3462,16 @@
           <w:color w:val="000000"/>
           <w:sz w:val="24"/>
           <w:szCs w:val="24"/>
-        </w:rPr>
-      </w:pPr>
-      <w:r>
-        <w:rPr>
-          <w:rFonts w:ascii="Century Gothic" w:eastAsia="Century Gothic" w:hAnsi="Century Gothic" w:cs="Century Gothic"/>
-          <w:color w:val="000000"/>
-          <w:sz w:val="24"/>
-          <w:szCs w:val="24"/>
+          <w:highlight w:val="green"/>
+        </w:rPr>
+      </w:pPr>
+      <w:r>
+        <w:rPr>
+          <w:rFonts w:ascii="Century Gothic" w:eastAsia="Century Gothic" w:hAnsi="Century Gothic" w:cs="Century Gothic"/>
+          <w:color w:val="000000"/>
+          <w:sz w:val="24"/>
+          <w:szCs w:val="24"/>
+          <w:highlight w:val="green"/>
         </w:rPr>
         <w:t>Email address</w:t>
       </w:r>
@@ -3548,14 +3542,16 @@
           <w:color w:val="000000"/>
           <w:sz w:val="24"/>
           <w:szCs w:val="24"/>
-        </w:rPr>
-      </w:pPr>
-      <w:r>
-        <w:rPr>
-          <w:rFonts w:ascii="Century Gothic" w:eastAsia="Century Gothic" w:hAnsi="Century Gothic" w:cs="Century Gothic"/>
-          <w:color w:val="000000"/>
-          <w:sz w:val="24"/>
-          <w:szCs w:val="24"/>
+          <w:highlight w:val="green"/>
+        </w:rPr>
+      </w:pPr>
+      <w:r>
+        <w:rPr>
+          <w:rFonts w:ascii="Century Gothic" w:eastAsia="Century Gothic" w:hAnsi="Century Gothic" w:cs="Century Gothic"/>
+          <w:color w:val="000000"/>
+          <w:sz w:val="24"/>
+          <w:szCs w:val="24"/>
+          <w:highlight w:val="green"/>
         </w:rPr>
         <w:t>WITHIN your 13DGT/Assessment folder, create a new folder called 3.7 Assessment (Your name)</w:t>
       </w:r>
@@ -3582,14 +3578,16 @@
           <w:color w:val="000000"/>
           <w:sz w:val="24"/>
           <w:szCs w:val="24"/>
-        </w:rPr>
-      </w:pPr>
-      <w:r>
-        <w:rPr>
-          <w:rFonts w:ascii="Century Gothic" w:eastAsia="Century Gothic" w:hAnsi="Century Gothic" w:cs="Century Gothic"/>
-          <w:color w:val="000000"/>
-          <w:sz w:val="24"/>
-          <w:szCs w:val="24"/>
+          <w:highlight w:val="green"/>
+        </w:rPr>
+      </w:pPr>
+      <w:r>
+        <w:rPr>
+          <w:rFonts w:ascii="Century Gothic" w:eastAsia="Century Gothic" w:hAnsi="Century Gothic" w:cs="Century Gothic"/>
+          <w:color w:val="000000"/>
+          <w:sz w:val="24"/>
+          <w:szCs w:val="24"/>
+          <w:highlight w:val="green"/>
         </w:rPr>
         <w:t>Download the portfolio template and save as your name to this folder.</w:t>
       </w:r>
@@ -3607,15 +3605,19 @@
         <w:spacing w:before="80" w:after="80" w:line="240" w:lineRule="auto"/>
         <w:rPr>
           <w:rFonts w:ascii="Century Gothic" w:eastAsia="Century Gothic" w:hAnsi="Century Gothic" w:cs="Century Gothic"/>
-          <w:sz w:val="24"/>
-          <w:szCs w:val="24"/>
-        </w:rPr>
-      </w:pPr>
-      <w:r>
-        <w:rPr>
-          <w:rFonts w:ascii="Century Gothic" w:eastAsia="Century Gothic" w:hAnsi="Century Gothic" w:cs="Century Gothic"/>
-          <w:sz w:val="24"/>
-          <w:szCs w:val="24"/>
+          <w:color w:val="FFFFFF" w:themeColor="background1"/>
+          <w:sz w:val="24"/>
+          <w:szCs w:val="24"/>
+          <w:highlight w:val="red"/>
+        </w:rPr>
+      </w:pPr>
+      <w:r>
+        <w:rPr>
+          <w:rFonts w:ascii="Century Gothic" w:eastAsia="Century Gothic" w:hAnsi="Century Gothic" w:cs="Century Gothic"/>
+          <w:color w:val="FFFFFF" w:themeColor="background1"/>
+          <w:sz w:val="24"/>
+          <w:szCs w:val="24"/>
+          <w:highlight w:val="red"/>
         </w:rPr>
         <w:t>Carry out some initial research into other online Car Rental forms within NZ. Screenshot 3 examples and annotate them in terms of usability, error messages and aesthetics etc.</w:t>
       </w:r>
@@ -3864,13 +3866,15 @@
           <w:rFonts w:ascii="Century Gothic" w:eastAsia="Century Gothic" w:hAnsi="Century Gothic" w:cs="Century Gothic"/>
           <w:sz w:val="24"/>
           <w:szCs w:val="24"/>
-        </w:rPr>
-      </w:pPr>
-      <w:r>
-        <w:rPr>
-          <w:rFonts w:ascii="Century Gothic" w:eastAsia="Century Gothic" w:hAnsi="Century Gothic" w:cs="Century Gothic"/>
-          <w:sz w:val="24"/>
-          <w:szCs w:val="24"/>
+          <w:highlight w:val="green"/>
+        </w:rPr>
+      </w:pPr>
+      <w:r>
+        <w:rPr>
+          <w:rFonts w:ascii="Century Gothic" w:eastAsia="Century Gothic" w:hAnsi="Century Gothic" w:cs="Century Gothic"/>
+          <w:sz w:val="24"/>
+          <w:szCs w:val="24"/>
+          <w:highlight w:val="green"/>
         </w:rPr>
         <w:lastRenderedPageBreak/>
         <w:t>Use a Trello Board as your project management tool to help you plan and the development of your program.</w:t>
@@ -3888,13 +3892,15 @@
           <w:rFonts w:ascii="Century Gothic" w:eastAsia="Century Gothic" w:hAnsi="Century Gothic" w:cs="Century Gothic"/>
           <w:sz w:val="24"/>
           <w:szCs w:val="24"/>
-        </w:rPr>
-      </w:pPr>
-      <w:r>
-        <w:rPr>
-          <w:rFonts w:ascii="Century Gothic" w:eastAsia="Century Gothic" w:hAnsi="Century Gothic" w:cs="Century Gothic"/>
-          <w:sz w:val="24"/>
-          <w:szCs w:val="24"/>
+          <w:highlight w:val="green"/>
+        </w:rPr>
+      </w:pPr>
+      <w:r>
+        <w:rPr>
+          <w:rFonts w:ascii="Century Gothic" w:eastAsia="Century Gothic" w:hAnsi="Century Gothic" w:cs="Century Gothic"/>
+          <w:sz w:val="24"/>
+          <w:szCs w:val="24"/>
+          <w:highlight w:val="green"/>
         </w:rPr>
         <w:t>Break your task into the Design Thinking Steps</w:t>
       </w:r>
@@ -3911,13 +3917,15 @@
           <w:rFonts w:ascii="Century Gothic" w:eastAsia="Century Gothic" w:hAnsi="Century Gothic" w:cs="Century Gothic"/>
           <w:sz w:val="24"/>
           <w:szCs w:val="24"/>
-        </w:rPr>
-      </w:pPr>
-      <w:r>
-        <w:rPr>
-          <w:rFonts w:ascii="Century Gothic" w:eastAsia="Century Gothic" w:hAnsi="Century Gothic" w:cs="Century Gothic"/>
-          <w:sz w:val="24"/>
-          <w:szCs w:val="24"/>
+          <w:highlight w:val="green"/>
+        </w:rPr>
+      </w:pPr>
+      <w:r>
+        <w:rPr>
+          <w:rFonts w:ascii="Century Gothic" w:eastAsia="Century Gothic" w:hAnsi="Century Gothic" w:cs="Century Gothic"/>
+          <w:sz w:val="24"/>
+          <w:szCs w:val="24"/>
+          <w:highlight w:val="green"/>
         </w:rPr>
         <w:t>Decompose your outcome into components and create Trello board tasks for each step</w:t>
       </w:r>
@@ -3991,14 +3999,16 @@
           <w:color w:val="000000"/>
           <w:sz w:val="24"/>
           <w:szCs w:val="24"/>
-        </w:rPr>
-      </w:pPr>
-      <w:r>
-        <w:rPr>
-          <w:rFonts w:ascii="Century Gothic" w:eastAsia="Century Gothic" w:hAnsi="Century Gothic" w:cs="Century Gothic"/>
-          <w:color w:val="000000"/>
-          <w:sz w:val="24"/>
-          <w:szCs w:val="24"/>
+          <w:highlight w:val="green"/>
+        </w:rPr>
+      </w:pPr>
+      <w:r>
+        <w:rPr>
+          <w:rFonts w:ascii="Century Gothic" w:eastAsia="Century Gothic" w:hAnsi="Century Gothic" w:cs="Century Gothic"/>
+          <w:color w:val="000000"/>
+          <w:sz w:val="24"/>
+          <w:szCs w:val="24"/>
+          <w:highlight w:val="green"/>
         </w:rPr>
         <w:t>Ideate colour palettes and 3 font options for your GUI</w:t>
       </w:r>
@@ -4022,14 +4032,16 @@
           <w:color w:val="000000"/>
           <w:sz w:val="24"/>
           <w:szCs w:val="24"/>
-        </w:rPr>
-      </w:pPr>
-      <w:r>
-        <w:rPr>
-          <w:rFonts w:ascii="Century Gothic" w:eastAsia="Century Gothic" w:hAnsi="Century Gothic" w:cs="Century Gothic"/>
-          <w:color w:val="000000"/>
-          <w:sz w:val="24"/>
-          <w:szCs w:val="24"/>
+          <w:highlight w:val="green"/>
+        </w:rPr>
+      </w:pPr>
+      <w:r>
+        <w:rPr>
+          <w:rFonts w:ascii="Century Gothic" w:eastAsia="Century Gothic" w:hAnsi="Century Gothic" w:cs="Century Gothic"/>
+          <w:color w:val="000000"/>
+          <w:sz w:val="24"/>
+          <w:szCs w:val="24"/>
+          <w:highlight w:val="green"/>
         </w:rPr>
         <w:t>Get end users to vote on their preferred font/colour options</w:t>
       </w:r>
@@ -4053,14 +4065,16 @@
           <w:color w:val="000000"/>
           <w:sz w:val="24"/>
           <w:szCs w:val="24"/>
-        </w:rPr>
-      </w:pPr>
-      <w:r>
-        <w:rPr>
-          <w:rFonts w:ascii="Century Gothic" w:eastAsia="Century Gothic" w:hAnsi="Century Gothic" w:cs="Century Gothic"/>
-          <w:color w:val="000000"/>
-          <w:sz w:val="24"/>
-          <w:szCs w:val="24"/>
+          <w:highlight w:val="green"/>
+        </w:rPr>
+      </w:pPr>
+      <w:r>
+        <w:rPr>
+          <w:rFonts w:ascii="Century Gothic" w:eastAsia="Century Gothic" w:hAnsi="Century Gothic" w:cs="Century Gothic"/>
+          <w:color w:val="000000"/>
+          <w:sz w:val="24"/>
+          <w:szCs w:val="24"/>
+          <w:highlight w:val="green"/>
         </w:rPr>
         <w:t>Create a high-fidelity wireframe of your GUI, seek feedback from your end users / teacher</w:t>
       </w:r>
@@ -4084,14 +4098,16 @@
           <w:color w:val="000000"/>
           <w:sz w:val="24"/>
           <w:szCs w:val="24"/>
-        </w:rPr>
-      </w:pPr>
-      <w:r>
-        <w:rPr>
-          <w:rFonts w:ascii="Century Gothic" w:eastAsia="Century Gothic" w:hAnsi="Century Gothic" w:cs="Century Gothic"/>
-          <w:color w:val="000000"/>
-          <w:sz w:val="24"/>
-          <w:szCs w:val="24"/>
+          <w:highlight w:val="green"/>
+        </w:rPr>
+      </w:pPr>
+      <w:r>
+        <w:rPr>
+          <w:rFonts w:ascii="Century Gothic" w:eastAsia="Century Gothic" w:hAnsi="Century Gothic" w:cs="Century Gothic"/>
+          <w:color w:val="000000"/>
+          <w:sz w:val="24"/>
+          <w:szCs w:val="24"/>
+          <w:highlight w:val="green"/>
         </w:rPr>
         <w:t>Makes notes in your Trello board of the suggested changes</w:t>
       </w:r>
@@ -4186,13 +4202,15 @@
           <w:rFonts w:ascii="Century Gothic" w:eastAsia="Century Gothic" w:hAnsi="Century Gothic" w:cs="Century Gothic"/>
           <w:sz w:val="24"/>
           <w:szCs w:val="24"/>
-        </w:rPr>
-      </w:pPr>
-      <w:r>
-        <w:rPr>
-          <w:rFonts w:ascii="Century Gothic" w:eastAsia="Century Gothic" w:hAnsi="Century Gothic" w:cs="Century Gothic"/>
-          <w:sz w:val="24"/>
-          <w:szCs w:val="24"/>
+          <w:highlight w:val="green"/>
+        </w:rPr>
+      </w:pPr>
+      <w:r>
+        <w:rPr>
+          <w:rFonts w:ascii="Century Gothic" w:eastAsia="Century Gothic" w:hAnsi="Century Gothic" w:cs="Century Gothic"/>
+          <w:sz w:val="24"/>
+          <w:szCs w:val="24"/>
+          <w:highlight w:val="green"/>
         </w:rPr>
         <w:t>Set up your site / images folders</w:t>
       </w:r>
@@ -4210,13 +4228,15 @@
           <w:rFonts w:ascii="Century Gothic" w:eastAsia="Century Gothic" w:hAnsi="Century Gothic" w:cs="Century Gothic"/>
           <w:sz w:val="24"/>
           <w:szCs w:val="24"/>
-        </w:rPr>
-      </w:pPr>
-      <w:r>
-        <w:rPr>
-          <w:rFonts w:ascii="Century Gothic" w:eastAsia="Century Gothic" w:hAnsi="Century Gothic" w:cs="Century Gothic"/>
-          <w:sz w:val="24"/>
-          <w:szCs w:val="24"/>
+          <w:highlight w:val="green"/>
+        </w:rPr>
+      </w:pPr>
+      <w:r>
+        <w:rPr>
+          <w:rFonts w:ascii="Century Gothic" w:eastAsia="Century Gothic" w:hAnsi="Century Gothic" w:cs="Century Gothic"/>
+          <w:sz w:val="24"/>
+          <w:szCs w:val="24"/>
+          <w:highlight w:val="green"/>
         </w:rPr>
         <w:t>Create your HTML/CSS/JS files</w:t>
       </w:r>
@@ -4253,14 +4273,16 @@
           <w:color w:val="000000"/>
           <w:sz w:val="24"/>
           <w:szCs w:val="24"/>
-        </w:rPr>
-      </w:pPr>
-      <w:r>
-        <w:rPr>
-          <w:rFonts w:ascii="Century Gothic" w:eastAsia="Century Gothic" w:hAnsi="Century Gothic" w:cs="Century Gothic"/>
-          <w:color w:val="000000"/>
-          <w:sz w:val="24"/>
-          <w:szCs w:val="24"/>
+          <w:highlight w:val="green"/>
+        </w:rPr>
+      </w:pPr>
+      <w:r>
+        <w:rPr>
+          <w:rFonts w:ascii="Century Gothic" w:eastAsia="Century Gothic" w:hAnsi="Century Gothic" w:cs="Century Gothic"/>
+          <w:color w:val="000000"/>
+          <w:sz w:val="24"/>
+          <w:szCs w:val="24"/>
+          <w:highlight w:val="green"/>
         </w:rPr>
         <w:t>Begin creating the GUI with a logo and nav bar / footer</w:t>
       </w:r>
@@ -4282,6 +4304,7 @@
           <w:color w:val="000000"/>
           <w:sz w:val="24"/>
           <w:szCs w:val="24"/>
+          <w:highlight w:val="green"/>
         </w:rPr>
       </w:pPr>
     </w:p>
@@ -4306,53 +4329,79 @@
           <w:color w:val="000000"/>
           <w:sz w:val="24"/>
           <w:szCs w:val="24"/>
-        </w:rPr>
-      </w:pPr>
-      <w:r>
-        <w:rPr>
-          <w:rFonts w:ascii="Century Gothic" w:eastAsia="Century Gothic" w:hAnsi="Century Gothic" w:cs="Century Gothic"/>
-          <w:color w:val="000000"/>
-          <w:sz w:val="24"/>
-          <w:szCs w:val="24"/>
+          <w:highlight w:val="yellow"/>
+        </w:rPr>
+      </w:pPr>
+      <w:r>
+        <w:rPr>
+          <w:rFonts w:ascii="Century Gothic" w:eastAsia="Century Gothic" w:hAnsi="Century Gothic" w:cs="Century Gothic"/>
+          <w:color w:val="000000"/>
+          <w:sz w:val="24"/>
+          <w:szCs w:val="24"/>
+          <w:highlight w:val="yellow"/>
         </w:rPr>
         <w:t xml:space="preserve">Each time </w:t>
       </w:r>
-      <w:proofErr w:type="spellStart"/>
-      <w:r>
-        <w:rPr>
-          <w:rFonts w:ascii="Century Gothic" w:eastAsia="Century Gothic" w:hAnsi="Century Gothic" w:cs="Century Gothic"/>
-          <w:color w:val="000000"/>
-          <w:sz w:val="24"/>
-          <w:szCs w:val="24"/>
-        </w:rPr>
-        <w:t>your</w:t>
-      </w:r>
-      <w:proofErr w:type="spellEnd"/>
-      <w:r>
-        <w:rPr>
-          <w:rFonts w:ascii="Century Gothic" w:eastAsia="Century Gothic" w:hAnsi="Century Gothic" w:cs="Century Gothic"/>
-          <w:color w:val="000000"/>
-          <w:sz w:val="24"/>
-          <w:szCs w:val="24"/>
-        </w:rPr>
-        <w:t xml:space="preserve"> writing code you should be  </w:t>
-      </w:r>
-      <w:r>
-        <w:rPr>
-          <w:rFonts w:ascii="Century Gothic" w:eastAsia="Century Gothic" w:hAnsi="Century Gothic" w:cs="Century Gothic"/>
-          <w:b/>
-          <w:color w:val="000000"/>
-          <w:sz w:val="24"/>
-          <w:szCs w:val="24"/>
-        </w:rPr>
-        <w:t>trial multiple components or techniques to determine which one will be best for the overall quality of your outcome.  For example, you might trial the use of pop-up menus, text boxes or radio-buttons to get the same information from the user in a GUI. You might assess their quality in terms of functionality, usability, flexibility, interface aesthetic, etc. for your outcome.</w:t>
-      </w:r>
-      <w:r>
-        <w:rPr>
-          <w:rFonts w:ascii="Century Gothic" w:eastAsia="Century Gothic" w:hAnsi="Century Gothic" w:cs="Century Gothic"/>
-          <w:color w:val="000000"/>
-          <w:sz w:val="24"/>
-          <w:szCs w:val="24"/>
+      <w:r>
+        <w:rPr>
+          <w:rFonts w:ascii="Century Gothic" w:eastAsia="Century Gothic" w:hAnsi="Century Gothic" w:cs="Century Gothic"/>
+          <w:color w:val="000000"/>
+          <w:sz w:val="24"/>
+          <w:szCs w:val="24"/>
+          <w:highlight w:val="yellow"/>
+        </w:rPr>
+        <w:t>you’re</w:t>
+      </w:r>
+      <w:r>
+        <w:rPr>
+          <w:rFonts w:ascii="Century Gothic" w:eastAsia="Century Gothic" w:hAnsi="Century Gothic" w:cs="Century Gothic"/>
+          <w:color w:val="000000"/>
+          <w:sz w:val="24"/>
+          <w:szCs w:val="24"/>
+          <w:highlight w:val="yellow"/>
+        </w:rPr>
+        <w:t xml:space="preserve"> writing code you should be </w:t>
+      </w:r>
+      <w:r>
+        <w:rPr>
+          <w:rFonts w:ascii="Century Gothic" w:eastAsia="Century Gothic" w:hAnsi="Century Gothic" w:cs="Century Gothic"/>
+          <w:b/>
+          <w:color w:val="000000"/>
+          <w:sz w:val="24"/>
+          <w:szCs w:val="24"/>
+          <w:highlight w:val="yellow"/>
+        </w:rPr>
+        <w:t>trial</w:t>
+      </w:r>
+      <w:r>
+        <w:rPr>
+          <w:rFonts w:ascii="Century Gothic" w:eastAsia="Century Gothic" w:hAnsi="Century Gothic" w:cs="Century Gothic"/>
+          <w:b/>
+          <w:color w:val="000000"/>
+          <w:sz w:val="24"/>
+          <w:szCs w:val="24"/>
+          <w:highlight w:val="yellow"/>
+        </w:rPr>
+        <w:t>ling</w:t>
+      </w:r>
+      <w:r>
+        <w:rPr>
+          <w:rFonts w:ascii="Century Gothic" w:eastAsia="Century Gothic" w:hAnsi="Century Gothic" w:cs="Century Gothic"/>
+          <w:b/>
+          <w:color w:val="000000"/>
+          <w:sz w:val="24"/>
+          <w:szCs w:val="24"/>
+          <w:highlight w:val="yellow"/>
+        </w:rPr>
+        <w:t xml:space="preserve"> multiple components or techniques to determine which one will be best for the overall quality of your outcome.  For example, you might trial the use of pop-up menus, text boxes or radio-buttons to get the same information from the user in a GUI. You might assess their quality in terms of functionality, usability, flexibility, interface aesthetic, etc. for your outcome.</w:t>
+      </w:r>
+      <w:r>
+        <w:rPr>
+          <w:rFonts w:ascii="Century Gothic" w:eastAsia="Century Gothic" w:hAnsi="Century Gothic" w:cs="Century Gothic"/>
+          <w:color w:val="000000"/>
+          <w:sz w:val="24"/>
+          <w:szCs w:val="24"/>
+          <w:highlight w:val="yellow"/>
         </w:rPr>
         <w:t xml:space="preserve"> </w:t>
       </w:r>
@@ -4398,14 +4447,16 @@
           <w:color w:val="000000"/>
           <w:sz w:val="24"/>
           <w:szCs w:val="24"/>
-        </w:rPr>
-      </w:pPr>
-      <w:r>
-        <w:rPr>
-          <w:rFonts w:ascii="Century Gothic" w:eastAsia="Century Gothic" w:hAnsi="Century Gothic" w:cs="Century Gothic"/>
-          <w:color w:val="000000"/>
-          <w:sz w:val="24"/>
-          <w:szCs w:val="24"/>
+          <w:highlight w:val="green"/>
+        </w:rPr>
+      </w:pPr>
+      <w:r>
+        <w:rPr>
+          <w:rFonts w:ascii="Century Gothic" w:eastAsia="Century Gothic" w:hAnsi="Century Gothic" w:cs="Century Gothic"/>
+          <w:color w:val="000000"/>
+          <w:sz w:val="24"/>
+          <w:szCs w:val="24"/>
+          <w:highlight w:val="green"/>
         </w:rPr>
         <w:t>Create a program that handles expected data first then go about adding in code to handle error message and invalid data</w:t>
       </w:r>
@@ -4451,14 +4502,16 @@
           <w:color w:val="000000"/>
           <w:sz w:val="24"/>
           <w:szCs w:val="24"/>
-        </w:rPr>
-      </w:pPr>
-      <w:r>
-        <w:rPr>
-          <w:rFonts w:ascii="Century Gothic" w:eastAsia="Century Gothic" w:hAnsi="Century Gothic" w:cs="Century Gothic"/>
-          <w:color w:val="000000"/>
-          <w:sz w:val="24"/>
-          <w:szCs w:val="24"/>
+          <w:highlight w:val="green"/>
+        </w:rPr>
+      </w:pPr>
+      <w:r>
+        <w:rPr>
+          <w:rFonts w:ascii="Century Gothic" w:eastAsia="Century Gothic" w:hAnsi="Century Gothic" w:cs="Century Gothic"/>
+          <w:color w:val="000000"/>
+          <w:sz w:val="24"/>
+          <w:szCs w:val="24"/>
+          <w:highlight w:val="green"/>
         </w:rPr>
         <w:t>Once your program correctly calculates the output, create your firebase project to store the data.</w:t>
       </w:r>
@@ -4504,14 +4557,16 @@
           <w:color w:val="000000"/>
           <w:sz w:val="24"/>
           <w:szCs w:val="24"/>
-        </w:rPr>
-      </w:pPr>
-      <w:r>
-        <w:rPr>
-          <w:rFonts w:ascii="Century Gothic" w:eastAsia="Century Gothic" w:hAnsi="Century Gothic" w:cs="Century Gothic"/>
-          <w:color w:val="000000"/>
-          <w:sz w:val="24"/>
-          <w:szCs w:val="24"/>
+          <w:highlight w:val="green"/>
+        </w:rPr>
+      </w:pPr>
+      <w:r>
+        <w:rPr>
+          <w:rFonts w:ascii="Century Gothic" w:eastAsia="Century Gothic" w:hAnsi="Century Gothic" w:cs="Century Gothic"/>
+          <w:color w:val="000000"/>
+          <w:sz w:val="24"/>
+          <w:szCs w:val="24"/>
+          <w:highlight w:val="green"/>
         </w:rPr>
         <w:t>Ensure you are adding descriptive code comments to each section of code as you code (HTML/CSS/JS)</w:t>
       </w:r>
@@ -4557,14 +4612,16 @@
           <w:color w:val="000000"/>
           <w:sz w:val="24"/>
           <w:szCs w:val="24"/>
-        </w:rPr>
-      </w:pPr>
-      <w:r>
-        <w:rPr>
-          <w:rFonts w:ascii="Century Gothic" w:eastAsia="Century Gothic" w:hAnsi="Century Gothic" w:cs="Century Gothic"/>
-          <w:color w:val="000000"/>
-          <w:sz w:val="24"/>
-          <w:szCs w:val="24"/>
+          <w:highlight w:val="green"/>
+        </w:rPr>
+      </w:pPr>
+      <w:r>
+        <w:rPr>
+          <w:rFonts w:ascii="Century Gothic" w:eastAsia="Century Gothic" w:hAnsi="Century Gothic" w:cs="Century Gothic"/>
+          <w:color w:val="000000"/>
+          <w:sz w:val="24"/>
+          <w:szCs w:val="24"/>
+          <w:highlight w:val="green"/>
         </w:rPr>
         <w:t xml:space="preserve">Clean up your code, </w:t>
       </w:r>
@@ -4575,6 +4632,7 @@
           <w:color w:val="000000"/>
           <w:sz w:val="24"/>
           <w:szCs w:val="24"/>
+          <w:highlight w:val="green"/>
         </w:rPr>
         <w:t>validate and save as a new version</w:t>
       </w:r>
@@ -4584,6 +4642,7 @@
           <w:color w:val="000000"/>
           <w:sz w:val="24"/>
           <w:szCs w:val="24"/>
+          <w:highlight w:val="green"/>
         </w:rPr>
         <w:t xml:space="preserve"> as you continue to add more complexity to your code. Keeping </w:t>
       </w:r>
@@ -4594,27 +4653,17 @@
           <w:color w:val="000000"/>
           <w:sz w:val="24"/>
           <w:szCs w:val="24"/>
-        </w:rPr>
-        <w:t>versions of your html/</w:t>
-      </w:r>
-      <w:proofErr w:type="spellStart"/>
-      <w:r>
-        <w:rPr>
-          <w:rFonts w:ascii="Century Gothic" w:eastAsia="Century Gothic" w:hAnsi="Century Gothic" w:cs="Century Gothic"/>
-          <w:b/>
-          <w:color w:val="000000"/>
-          <w:sz w:val="24"/>
-          <w:szCs w:val="24"/>
-        </w:rPr>
-        <w:t>js</w:t>
-      </w:r>
-      <w:proofErr w:type="spellEnd"/>
-      <w:r>
-        <w:rPr>
-          <w:rFonts w:ascii="Century Gothic" w:eastAsia="Century Gothic" w:hAnsi="Century Gothic" w:cs="Century Gothic"/>
-          <w:color w:val="000000"/>
-          <w:sz w:val="24"/>
-          <w:szCs w:val="24"/>
+          <w:highlight w:val="green"/>
+        </w:rPr>
+        <w:t>versions of your html/js</w:t>
+      </w:r>
+      <w:r>
+        <w:rPr>
+          <w:rFonts w:ascii="Century Gothic" w:eastAsia="Century Gothic" w:hAnsi="Century Gothic" w:cs="Century Gothic"/>
+          <w:color w:val="000000"/>
+          <w:sz w:val="24"/>
+          <w:szCs w:val="24"/>
+          <w:highlight w:val="green"/>
         </w:rPr>
         <w:t xml:space="preserve"> files ensures you have something to reference back to.</w:t>
       </w:r>
@@ -4900,7 +4949,6 @@
         <w:t>When you think your program is working as expected, have a range of people test your form – record this as screen recordings (GUI /split screened with Firebase)</w:t>
       </w:r>
     </w:p>
-    <w:p/>
     <w:p>
       <w:pPr>
         <w:numPr>
@@ -4938,7 +4986,6 @@
         <w:t>Have you incorporated user suggestions and feedback to improve the usability, aesthetics, and functionality of the program?</w:t>
       </w:r>
     </w:p>
-    <w:p/>
     <w:p>
       <w:pPr>
         <w:pStyle w:val="Title"/>
@@ -4960,6 +5007,16 @@
         </w:rPr>
         <w:t>Seek written feedback from your end users</w:t>
       </w:r>
+      <w:r>
+        <w:rPr>
+          <w:rFonts w:ascii="Century Gothic" w:eastAsia="Century Gothic" w:hAnsi="Century Gothic" w:cs="Century Gothic"/>
+          <w:sz w:val="24"/>
+          <w:szCs w:val="24"/>
+        </w:rPr>
+        <w:t>.</w:t>
+      </w:r>
+      <w:bookmarkStart w:id="3" w:name="_GoBack"/>
+      <w:bookmarkEnd w:id="3"/>
     </w:p>
     <w:p>
       <w:pPr>

</xml_diff>